<commit_message>
refactored to be more general. Not finished yet!
</commit_message>
<xml_diff>
--- a/refdoc/refdoc-smpte-root.docx
+++ b/refdoc/refdoc-smpte-root.docx
@@ -14,7 +14,6 @@
           <w:sz w:val="24"/>
         </w:rPr>
       </w:pPr>
-      <w:proofErr w:type="spellStart"/>
       <w:r>
         <w:rPr>
           <w:rStyle w:val="WarningTok"/>
@@ -24,43 +23,7 @@
           <w:color w:val="auto"/>
           <w:sz w:val="24"/>
         </w:rPr>
-        <w:t>smpte</w:t>
-      </w:r>
-      <w:proofErr w:type="spellEnd"/>
-      <w:r>
-        <w:rPr>
-          <w:rStyle w:val="WarningTok"/>
-          <w:rFonts w:ascii="Arial Bold" w:hAnsi="Arial Bold"/>
-          <w:b w:val="0"/>
-          <w:i w:val="0"/>
-          <w:color w:val="auto"/>
-          <w:sz w:val="24"/>
-        </w:rPr>
-        <w:t>-</w:t>
-      </w:r>
-      <w:proofErr w:type="spellStart"/>
-      <w:r>
-        <w:rPr>
-          <w:rStyle w:val="WarningTok"/>
-          <w:rFonts w:ascii="Arial Bold" w:hAnsi="Arial Bold"/>
-          <w:b w:val="0"/>
-          <w:i w:val="0"/>
-          <w:color w:val="auto"/>
-          <w:sz w:val="24"/>
-        </w:rPr>
-        <w:t>eng</w:t>
-      </w:r>
-      <w:proofErr w:type="spellEnd"/>
-      <w:r>
-        <w:rPr>
-          <w:rStyle w:val="WarningTok"/>
-          <w:rFonts w:ascii="Arial Bold" w:hAnsi="Arial Bold"/>
-          <w:b w:val="0"/>
-          <w:i w:val="0"/>
-          <w:color w:val="auto"/>
-          <w:sz w:val="24"/>
-        </w:rPr>
-        <w:t>-doc-top</w:t>
+        <w:t>smpte-eng-doc-top</w:t>
       </w:r>
     </w:p>
     <w:p>
@@ -111,7 +74,6 @@
           <w:sz w:val="28"/>
         </w:rPr>
       </w:pPr>
-      <w:proofErr w:type="spellStart"/>
       <w:r>
         <w:rPr>
           <w:rStyle w:val="WarningTok"/>
@@ -121,56 +83,15 @@
           <w:color w:val="auto"/>
           <w:sz w:val="28"/>
         </w:rPr>
-        <w:t>smpte</w:t>
-      </w:r>
-      <w:proofErr w:type="spellEnd"/>
-      <w:r>
-        <w:rPr>
-          <w:rStyle w:val="WarningTok"/>
-          <w:rFonts w:ascii="Arial" w:hAnsi="Arial"/>
-          <w:b/>
-          <w:i w:val="0"/>
-          <w:color w:val="auto"/>
-          <w:sz w:val="28"/>
-        </w:rPr>
-        <w:t>-</w:t>
-      </w:r>
-      <w:proofErr w:type="spellStart"/>
-      <w:r>
-        <w:rPr>
-          <w:rStyle w:val="WarningTok"/>
-          <w:rFonts w:ascii="Arial" w:hAnsi="Arial"/>
-          <w:b/>
-          <w:i w:val="0"/>
-          <w:color w:val="auto"/>
-          <w:sz w:val="28"/>
-        </w:rPr>
-        <w:t>eng</w:t>
-      </w:r>
-      <w:proofErr w:type="spellEnd"/>
-      <w:r>
-        <w:rPr>
-          <w:rStyle w:val="WarningTok"/>
-          <w:rFonts w:ascii="Arial" w:hAnsi="Arial"/>
-          <w:b/>
-          <w:i w:val="0"/>
-          <w:color w:val="auto"/>
-          <w:sz w:val="28"/>
-        </w:rPr>
-        <w:t>-doc-title</w:t>
+        <w:t>smpte-eng-doc-title</w:t>
       </w:r>
     </w:p>
     <w:p>
       <w:pPr>
         <w:pStyle w:val="smpte-filename-draft"/>
       </w:pPr>
-      <w:proofErr w:type="spellStart"/>
-      <w:r>
-        <w:t>smpte</w:t>
-      </w:r>
-      <w:proofErr w:type="spellEnd"/>
-      <w:r>
-        <w:t>-filename</w:t>
+      <w:r>
+        <w:t>smpte-filename</w:t>
       </w:r>
       <w:r>
         <w:t xml:space="preserve">-draft - </w:t>
@@ -270,15 +191,7 @@
         <w:t>No body text is preserved</w:t>
       </w:r>
       <w:r>
-        <w:t xml:space="preserve"> – only watermarks, headers, </w:t>
-      </w:r>
-      <w:proofErr w:type="gramStart"/>
-      <w:r>
-        <w:t>footers</w:t>
-      </w:r>
-      <w:proofErr w:type="gramEnd"/>
-      <w:r>
-        <w:t xml:space="preserve"> and styles. To make a new SMPTE reference document, you should add custom styles to this document and then copy it to the new reference. Check everything in</w:t>
+        <w:t xml:space="preserve"> – only watermarks, headers, footers and styles. To make a new SMPTE reference document, you should add custom styles to this document and then copy it to the new reference. Check everything in</w:t>
       </w:r>
       <w:r>
         <w:t>to your repo</w:t>
@@ -295,13 +208,8 @@
           <w:bCs w:val="0"/>
         </w:rPr>
       </w:pPr>
-      <w:proofErr w:type="spellStart"/>
-      <w:r>
-        <w:t>smpte</w:t>
-      </w:r>
-      <w:proofErr w:type="spellEnd"/>
-      <w:r>
-        <w:t xml:space="preserve">-hint </w:t>
+      <w:r>
+        <w:t xml:space="preserve">smpte-hint </w:t>
       </w:r>
       <w:r>
         <w:rPr>
@@ -492,14 +400,12 @@
           <w:bCs w:val="0"/>
         </w:rPr>
       </w:pPr>
-      <w:proofErr w:type="spellStart"/>
       <w:r>
         <w:rPr>
           <w:bCs w:val="0"/>
         </w:rPr>
         <w:t>Soecifics</w:t>
       </w:r>
-      <w:proofErr w:type="spellEnd"/>
     </w:p>
     <w:p>
       <w:pPr>
@@ -519,23 +425,13 @@
         </w:rPr>
         <w:t xml:space="preserve">Character styles start with </w:t>
       </w:r>
-      <w:proofErr w:type="spellStart"/>
       <w:r>
         <w:rPr>
           <w:bCs w:val="0"/>
           <w:i/>
           <w:iCs/>
         </w:rPr>
-        <w:t>smpte-ch</w:t>
-      </w:r>
-      <w:proofErr w:type="spellEnd"/>
-      <w:r>
-        <w:rPr>
-          <w:bCs w:val="0"/>
-          <w:i/>
-          <w:iCs/>
-        </w:rPr>
-        <w:t>-</w:t>
+        <w:t>smpte-ch-</w:t>
       </w:r>
     </w:p>
     <w:p>
@@ -615,19 +511,11 @@
           <w:bCs w:val="0"/>
         </w:rPr>
       </w:pPr>
-      <w:proofErr w:type="spellStart"/>
-      <w:r>
-        <w:rPr>
-          <w:bCs w:val="0"/>
-        </w:rPr>
-        <w:t>smpte</w:t>
-      </w:r>
-      <w:proofErr w:type="spellEnd"/>
-      <w:r>
-        <w:rPr>
-          <w:bCs w:val="0"/>
-        </w:rPr>
-        <w:t>-hint is a character style that make things red</w:t>
+      <w:r>
+        <w:rPr>
+          <w:bCs w:val="0"/>
+        </w:rPr>
+        <w:t>smpte-hint is a character style that make things red</w:t>
       </w:r>
     </w:p>
     <w:p>
@@ -642,19 +530,11 @@
           <w:bCs w:val="0"/>
         </w:rPr>
       </w:pPr>
-      <w:proofErr w:type="spellStart"/>
-      <w:r>
-        <w:rPr>
-          <w:bCs w:val="0"/>
-        </w:rPr>
-        <w:t>smpte</w:t>
-      </w:r>
-      <w:proofErr w:type="spellEnd"/>
-      <w:r>
-        <w:rPr>
-          <w:bCs w:val="0"/>
-        </w:rPr>
-        <w:t>-boilerplate is a character style that makes things blue</w:t>
+      <w:r>
+        <w:rPr>
+          <w:bCs w:val="0"/>
+        </w:rPr>
+        <w:t>smpte-boilerplate is a character style that makes things blue</w:t>
       </w:r>
     </w:p>
     <w:p>
@@ -669,19 +549,11 @@
           <w:bCs w:val="0"/>
         </w:rPr>
       </w:pPr>
-      <w:proofErr w:type="spellStart"/>
-      <w:r>
-        <w:rPr>
-          <w:bCs w:val="0"/>
-        </w:rPr>
-        <w:t>refdoc</w:t>
-      </w:r>
-      <w:proofErr w:type="spellEnd"/>
-      <w:r>
-        <w:rPr>
-          <w:bCs w:val="0"/>
-        </w:rPr>
-        <w:t xml:space="preserve"> paragraphs </w:t>
+      <w:r>
+        <w:rPr>
+          <w:bCs w:val="0"/>
+        </w:rPr>
+        <w:t xml:space="preserve">refdoc paragraphs </w:t>
       </w:r>
       <w:r>
         <w:rPr>
@@ -801,13 +673,8 @@
       <w:pPr>
         <w:pStyle w:val="smpte-hint"/>
       </w:pPr>
-      <w:proofErr w:type="spellStart"/>
-      <w:r>
-        <w:t>smpte</w:t>
-      </w:r>
-      <w:proofErr w:type="spellEnd"/>
-      <w:r>
-        <w:t xml:space="preserve">-hint </w:t>
+      <w:r>
+        <w:t xml:space="preserve">smpte-hint </w:t>
       </w:r>
       <w:r>
         <w:t xml:space="preserve">→ </w:t>
@@ -823,13 +690,8 @@
       <w:pPr>
         <w:pStyle w:val="smpte-boilerplate"/>
       </w:pPr>
-      <w:proofErr w:type="spellStart"/>
-      <w:r>
-        <w:t>smpte</w:t>
-      </w:r>
-      <w:proofErr w:type="spellEnd"/>
-      <w:r>
-        <w:t xml:space="preserve">-boilerplate </w:t>
+      <w:r>
+        <w:t xml:space="preserve">smpte-boilerplate </w:t>
       </w:r>
       <w:r>
         <w:t xml:space="preserve">→ </w:t>
@@ -842,13 +704,8 @@
       <w:pPr>
         <w:pStyle w:val="smpte-proposal-block"/>
       </w:pPr>
-      <w:proofErr w:type="spellStart"/>
-      <w:r>
-        <w:t>smpte</w:t>
-      </w:r>
-      <w:proofErr w:type="spellEnd"/>
-      <w:r>
-        <w:t>-proposal-block</w:t>
+      <w:r>
+        <w:t>smpte-proposal-block</w:t>
       </w:r>
     </w:p>
     <w:p>
@@ -856,36 +713,15 @@
         <w:pStyle w:val="SourceCode"/>
       </w:pPr>
       <w:r>
-        <w:t xml:space="preserve">Source Code → should match Verbatim Char character style and used as the base for </w:t>
-      </w:r>
-      <w:proofErr w:type="spellStart"/>
-      <w:r>
-        <w:t>color</w:t>
-      </w:r>
-      <w:proofErr w:type="spellEnd"/>
-      <w:r>
-        <w:t xml:space="preserve"> syntax highlighting. </w:t>
-      </w:r>
-      <w:proofErr w:type="gramStart"/>
-      <w:r>
-        <w:t>It’s</w:t>
-      </w:r>
-      <w:proofErr w:type="gramEnd"/>
-      <w:r>
-        <w:t xml:space="preserve"> a balance between formatting beauty and fitting everything on a page.</w:t>
+        <w:t>Source Code → should match Verbatim Char character style and used as the base for color syntax highlighting. It’s a balance between formatting beauty and fitting everything on a page.</w:t>
       </w:r>
     </w:p>
     <w:p>
       <w:pPr>
         <w:pStyle w:val="smpte-indent"/>
       </w:pPr>
-      <w:proofErr w:type="spellStart"/>
-      <w:r>
-        <w:t>smpte</w:t>
-      </w:r>
-      <w:proofErr w:type="spellEnd"/>
-      <w:r>
-        <w:t>-indent → provides an indent</w:t>
+      <w:r>
+        <w:t>smpte-indent → provides an indent</w:t>
       </w:r>
       <w:r>
         <w:t xml:space="preserve"> based on </w:t>
@@ -908,19 +744,8 @@
       <w:pPr>
         <w:pStyle w:val="smpte-note"/>
       </w:pPr>
-      <w:proofErr w:type="spellStart"/>
-      <w:r>
-        <w:t>smpte</w:t>
-      </w:r>
-      <w:proofErr w:type="spellEnd"/>
-      <w:r>
-        <w:t xml:space="preserve">-note </w:t>
-      </w:r>
-      <w:r>
-        <w:t>→</w:t>
-      </w:r>
-      <w:r>
-        <w:t xml:space="preserve"> NOTE: is a hanging paragraph</w:t>
+      <w:r>
+        <w:t>smpte-note → NOTE: is a hanging paragraph</w:t>
       </w:r>
       <w:r>
         <w:t xml:space="preserve"> based on </w:t>
@@ -937,19 +762,8 @@
       <w:pPr>
         <w:pStyle w:val="smpte-example"/>
       </w:pPr>
-      <w:proofErr w:type="spellStart"/>
-      <w:r>
-        <w:t>smpte</w:t>
-      </w:r>
-      <w:proofErr w:type="spellEnd"/>
-      <w:r>
-        <w:t>-example</w:t>
-      </w:r>
-      <w:r>
-        <w:t xml:space="preserve"> →</w:t>
-      </w:r>
-      <w:r>
-        <w:t xml:space="preserve"> EXAMPLE:  is a hanging paragraph based on </w:t>
+      <w:r>
+        <w:t xml:space="preserve">smpte-example → EXAMPLE:  is a hanging paragraph based on </w:t>
       </w:r>
       <w:r>
         <w:rPr>
@@ -1070,16 +884,8 @@
         <w:rPr>
           <w:lang w:val="en-NZ"/>
         </w:rPr>
-        <w:t xml:space="preserve"> is used as the base character style for all source code </w:t>
-      </w:r>
-      <w:proofErr w:type="spellStart"/>
-      <w:r>
-        <w:rPr>
-          <w:lang w:val="en-NZ"/>
-        </w:rPr>
-        <w:t>markup</w:t>
-      </w:r>
-      <w:proofErr w:type="spellEnd"/>
+        <w:t xml:space="preserve"> is used as the base character style for all source code markup</w:t>
+      </w:r>
       <w:r>
         <w:rPr>
           <w:lang w:val="en-NZ"/>
@@ -1128,9 +934,12 @@
       </w:pPr>
     </w:p>
     <w:sectPr>
-      <w:footerReference w:type="default" r:id="rId7"/>
-      <w:headerReference w:type="first" r:id="rId8"/>
-      <w:footerReference w:type="first" r:id="rId9"/>
+      <w:headerReference w:type="even" r:id="rId7"/>
+      <w:headerReference w:type="default" r:id="rId8"/>
+      <w:footerReference w:type="even" r:id="rId9"/>
+      <w:footerReference w:type="default" r:id="rId10"/>
+      <w:headerReference w:type="first" r:id="rId11"/>
+      <w:footerReference w:type="first" r:id="rId12"/>
       <w:pgSz w:w="11906" w:h="16838"/>
       <w:pgMar w:top="1299" w:right="1440" w:bottom="1440" w:left="1440" w:header="708" w:footer="708" w:gutter="0"/>
       <w:cols w:space="708"/>
@@ -1170,118 +979,8 @@
 <w:ftr xmlns:wpc="http://schemas.microsoft.com/office/word/2010/wordprocessingCanvas" xmlns:cx="http://schemas.microsoft.com/office/drawing/2014/chartex" xmlns:cx1="http://schemas.microsoft.com/office/drawing/2015/9/8/chartex" xmlns:cx2="http://schemas.microsoft.com/office/drawing/2015/10/21/chartex" xmlns:cx3="http://schemas.microsoft.com/office/drawing/2016/5/9/chartex" xmlns:cx4="http://schemas.microsoft.com/office/drawing/2016/5/10/chartex" xmlns:cx5="http://schemas.microsoft.com/office/drawing/2016/5/11/chartex" xmlns:cx6="http://schemas.microsoft.com/office/drawing/2016/5/12/chartex" xmlns:cx7="http://schemas.microsoft.com/office/drawing/2016/5/13/chartex" xmlns:cx8="http://schemas.microsoft.com/office/drawing/2016/5/14/chartex" xmlns:mc="http://schemas.openxmlformats.org/markup-compatibility/2006" xmlns:aink="http://schemas.microsoft.com/office/drawing/2016/ink" xmlns:am3d="http://schemas.microsoft.com/office/drawing/2017/model3d" xmlns:o="urn:schemas-microsoft-com:office:office" xmlns:r="http://schemas.openxmlformats.org/officeDocument/2006/relationships" xmlns:m="http://schemas.openxmlformats.org/officeDocument/2006/math" xmlns:v="urn:schemas-microsoft-com:vml" xmlns:wp14="http://schemas.microsoft.com/office/word/2010/wordprocessingDrawing" xmlns:wp="http://schemas.openxmlformats.org/drawingml/2006/wordprocessingDrawing" xmlns:w10="urn:schemas-microsoft-com:office:word" xmlns:w="http://schemas.openxmlformats.org/wordprocessingml/2006/main" xmlns:w14="http://schemas.microsoft.com/office/word/2010/wordml" xmlns:w15="http://schemas.microsoft.com/office/word/2012/wordml" xmlns:w16cex="http://schemas.microsoft.com/office/word/2018/wordml/cex" xmlns:w16cid="http://schemas.microsoft.com/office/word/2016/wordml/cid" xmlns:w16="http://schemas.microsoft.com/office/word/2018/wordml" xmlns:w16se="http://schemas.microsoft.com/office/word/2015/wordml/symex" xmlns:wpg="http://schemas.microsoft.com/office/word/2010/wordprocessingGroup" xmlns:wpi="http://schemas.microsoft.com/office/word/2010/wordprocessingInk" xmlns:wne="http://schemas.microsoft.com/office/word/2006/wordml" xmlns:wps="http://schemas.microsoft.com/office/word/2010/wordprocessingShape" mc:Ignorable="w14 w15 w16se w16cid w16 w16cex wp14">
   <w:p>
     <w:pPr>
-      <w:tabs>
-        <w:tab w:val="center" w:pos="4536"/>
-        <w:tab w:val="right" w:pos="9026"/>
-      </w:tabs>
-      <w:rPr>
-        <w:lang w:val="en-US"/>
-      </w:rPr>
+      <w:pStyle w:val="Footer"/>
     </w:pPr>
-    <w:r>
-      <w:rPr>
-        <w:lang w:val="en-US"/>
-      </w:rPr>
-      <w:t xml:space="preserve">Page </w:t>
-    </w:r>
-    <w:r>
-      <w:rPr>
-        <w:lang w:val="en-US"/>
-      </w:rPr>
-      <w:fldChar w:fldCharType="begin"/>
-    </w:r>
-    <w:r>
-      <w:rPr>
-        <w:lang w:val="en-US"/>
-      </w:rPr>
-      <w:instrText xml:space="preserve"> PAGE </w:instrText>
-    </w:r>
-    <w:r>
-      <w:rPr>
-        <w:lang w:val="en-US"/>
-      </w:rPr>
-      <w:fldChar w:fldCharType="separate"/>
-    </w:r>
-    <w:r>
-      <w:rPr>
-        <w:lang w:val="en-US"/>
-      </w:rPr>
-      <w:t>2</w:t>
-    </w:r>
-    <w:r>
-      <w:rPr>
-        <w:lang w:val="en-US"/>
-      </w:rPr>
-      <w:fldChar w:fldCharType="end"/>
-    </w:r>
-    <w:r>
-      <w:rPr>
-        <w:lang w:val="en-US"/>
-      </w:rPr>
-      <w:t xml:space="preserve"> of </w:t>
-    </w:r>
-    <w:r>
-      <w:rPr>
-        <w:lang w:val="en-US"/>
-      </w:rPr>
-      <w:fldChar w:fldCharType="begin"/>
-    </w:r>
-    <w:r>
-      <w:rPr>
-        <w:lang w:val="en-US"/>
-      </w:rPr>
-      <w:instrText xml:space="preserve"> NUMPAGES </w:instrText>
-    </w:r>
-    <w:r>
-      <w:rPr>
-        <w:lang w:val="en-US"/>
-      </w:rPr>
-      <w:fldChar w:fldCharType="separate"/>
-    </w:r>
-    <w:r>
-      <w:rPr>
-        <w:lang w:val="en-US"/>
-      </w:rPr>
-      <w:t>6</w:t>
-    </w:r>
-    <w:r>
-      <w:rPr>
-        <w:lang w:val="en-US"/>
-      </w:rPr>
-      <w:fldChar w:fldCharType="end"/>
-    </w:r>
-    <w:r>
-      <w:rPr>
-        <w:noProof/>
-        <w:lang w:val="en-US"/>
-      </w:rPr>
-      <w:tab/>
-    </w:r>
-    <w:r>
-      <w:rPr>
-        <w:noProof/>
-        <w:lang w:val="en-US"/>
-      </w:rPr>
-      <w:tab/>
-    </w:r>
-    <w:r>
-      <w:rPr>
-        <w:lang w:val="en-US"/>
-      </w:rPr>
-      <w:t>© SMPTE 20</w:t>
-    </w:r>
-    <w:r>
-      <w:rPr>
-        <w:lang w:val="en-US"/>
-      </w:rPr>
-      <w:t>20</w:t>
-    </w:r>
-    <w:r>
-      <w:rPr>
-        <w:lang w:val="en-US"/>
-      </w:rPr>
-      <w:t xml:space="preserve"> – All Rights Reserved</w:t>
-    </w:r>
   </w:p>
 </w:ftr>
 </file>
@@ -1290,11 +989,128 @@
 <w:ftr xmlns:wpc="http://schemas.microsoft.com/office/word/2010/wordprocessingCanvas" xmlns:cx="http://schemas.microsoft.com/office/drawing/2014/chartex" xmlns:cx1="http://schemas.microsoft.com/office/drawing/2015/9/8/chartex" xmlns:cx2="http://schemas.microsoft.com/office/drawing/2015/10/21/chartex" xmlns:cx3="http://schemas.microsoft.com/office/drawing/2016/5/9/chartex" xmlns:cx4="http://schemas.microsoft.com/office/drawing/2016/5/10/chartex" xmlns:cx5="http://schemas.microsoft.com/office/drawing/2016/5/11/chartex" xmlns:cx6="http://schemas.microsoft.com/office/drawing/2016/5/12/chartex" xmlns:cx7="http://schemas.microsoft.com/office/drawing/2016/5/13/chartex" xmlns:cx8="http://schemas.microsoft.com/office/drawing/2016/5/14/chartex" xmlns:mc="http://schemas.openxmlformats.org/markup-compatibility/2006" xmlns:aink="http://schemas.microsoft.com/office/drawing/2016/ink" xmlns:am3d="http://schemas.microsoft.com/office/drawing/2017/model3d" xmlns:o="urn:schemas-microsoft-com:office:office" xmlns:r="http://schemas.openxmlformats.org/officeDocument/2006/relationships" xmlns:m="http://schemas.openxmlformats.org/officeDocument/2006/math" xmlns:v="urn:schemas-microsoft-com:vml" xmlns:wp14="http://schemas.microsoft.com/office/word/2010/wordprocessingDrawing" xmlns:wp="http://schemas.openxmlformats.org/drawingml/2006/wordprocessingDrawing" xmlns:w10="urn:schemas-microsoft-com:office:word" xmlns:w="http://schemas.openxmlformats.org/wordprocessingml/2006/main" xmlns:w14="http://schemas.microsoft.com/office/word/2010/wordml" xmlns:w15="http://schemas.microsoft.com/office/word/2012/wordml" xmlns:w16cex="http://schemas.microsoft.com/office/word/2018/wordml/cex" xmlns:w16cid="http://schemas.microsoft.com/office/word/2016/wordml/cid" xmlns:w16="http://schemas.microsoft.com/office/word/2018/wordml" xmlns:w16se="http://schemas.microsoft.com/office/word/2015/wordml/symex" xmlns:wpg="http://schemas.microsoft.com/office/word/2010/wordprocessingGroup" xmlns:wpi="http://schemas.microsoft.com/office/word/2010/wordprocessingInk" xmlns:wne="http://schemas.microsoft.com/office/word/2006/wordml" xmlns:wps="http://schemas.microsoft.com/office/word/2010/wordprocessingShape" mc:Ignorable="w14 w15 w16se w16cid w16 w16cex wp14">
   <w:p>
     <w:pPr>
+      <w:tabs>
+        <w:tab w:val="center" w:pos="4536"/>
+        <w:tab w:val="right" w:pos="9026"/>
+      </w:tabs>
+      <w:rPr>
+        <w:lang w:val="en-US"/>
+      </w:rPr>
+    </w:pPr>
+    <w:r>
+      <w:rPr>
+        <w:lang w:val="en-US"/>
+      </w:rPr>
+      <w:t xml:space="preserve">Page </w:t>
+    </w:r>
+    <w:r>
+      <w:rPr>
+        <w:lang w:val="en-US"/>
+      </w:rPr>
+      <w:fldChar w:fldCharType="begin"/>
+    </w:r>
+    <w:r>
+      <w:rPr>
+        <w:lang w:val="en-US"/>
+      </w:rPr>
+      <w:instrText xml:space="preserve"> PAGE </w:instrText>
+    </w:r>
+    <w:r>
+      <w:rPr>
+        <w:lang w:val="en-US"/>
+      </w:rPr>
+      <w:fldChar w:fldCharType="separate"/>
+    </w:r>
+    <w:r>
+      <w:rPr>
+        <w:lang w:val="en-US"/>
+      </w:rPr>
+      <w:t>2</w:t>
+    </w:r>
+    <w:r>
+      <w:rPr>
+        <w:lang w:val="en-US"/>
+      </w:rPr>
+      <w:fldChar w:fldCharType="end"/>
+    </w:r>
+    <w:r>
+      <w:rPr>
+        <w:lang w:val="en-US"/>
+      </w:rPr>
+      <w:t xml:space="preserve"> of </w:t>
+    </w:r>
+    <w:r>
+      <w:rPr>
+        <w:lang w:val="en-US"/>
+      </w:rPr>
+      <w:fldChar w:fldCharType="begin"/>
+    </w:r>
+    <w:r>
+      <w:rPr>
+        <w:lang w:val="en-US"/>
+      </w:rPr>
+      <w:instrText xml:space="preserve"> NUMPAGES </w:instrText>
+    </w:r>
+    <w:r>
+      <w:rPr>
+        <w:lang w:val="en-US"/>
+      </w:rPr>
+      <w:fldChar w:fldCharType="separate"/>
+    </w:r>
+    <w:r>
+      <w:rPr>
+        <w:lang w:val="en-US"/>
+      </w:rPr>
+      <w:t>6</w:t>
+    </w:r>
+    <w:r>
+      <w:rPr>
+        <w:lang w:val="en-US"/>
+      </w:rPr>
+      <w:fldChar w:fldCharType="end"/>
+    </w:r>
+    <w:r>
+      <w:rPr>
+        <w:noProof/>
+        <w:lang w:val="en-US"/>
+      </w:rPr>
+      <w:tab/>
+    </w:r>
+    <w:r>
+      <w:rPr>
+        <w:noProof/>
+        <w:lang w:val="en-US"/>
+      </w:rPr>
+      <w:tab/>
+    </w:r>
+    <w:r>
+      <w:rPr>
+        <w:lang w:val="en-US"/>
+      </w:rPr>
+      <w:t>© SMPTE 20</w:t>
+    </w:r>
+    <w:r>
+      <w:rPr>
+        <w:lang w:val="en-US"/>
+      </w:rPr>
+      <w:t>20</w:t>
+    </w:r>
+    <w:r>
+      <w:rPr>
+        <w:lang w:val="en-US"/>
+      </w:rPr>
+      <w:t xml:space="preserve"> – All Rights Reserved</w:t>
+    </w:r>
+  </w:p>
+</w:ftr>
+</file>
+
+<file path=word/footer3.xml><?xml version="1.0" encoding="utf-8"?>
+<w:ftr xmlns:wpc="http://schemas.microsoft.com/office/word/2010/wordprocessingCanvas" xmlns:cx="http://schemas.microsoft.com/office/drawing/2014/chartex" xmlns:cx1="http://schemas.microsoft.com/office/drawing/2015/9/8/chartex" xmlns:cx2="http://schemas.microsoft.com/office/drawing/2015/10/21/chartex" xmlns:cx3="http://schemas.microsoft.com/office/drawing/2016/5/9/chartex" xmlns:cx4="http://schemas.microsoft.com/office/drawing/2016/5/10/chartex" xmlns:cx5="http://schemas.microsoft.com/office/drawing/2016/5/11/chartex" xmlns:cx6="http://schemas.microsoft.com/office/drawing/2016/5/12/chartex" xmlns:cx7="http://schemas.microsoft.com/office/drawing/2016/5/13/chartex" xmlns:cx8="http://schemas.microsoft.com/office/drawing/2016/5/14/chartex" xmlns:mc="http://schemas.openxmlformats.org/markup-compatibility/2006" xmlns:aink="http://schemas.microsoft.com/office/drawing/2016/ink" xmlns:am3d="http://schemas.microsoft.com/office/drawing/2017/model3d" xmlns:o="urn:schemas-microsoft-com:office:office" xmlns:r="http://schemas.openxmlformats.org/officeDocument/2006/relationships" xmlns:m="http://schemas.openxmlformats.org/officeDocument/2006/math" xmlns:v="urn:schemas-microsoft-com:vml" xmlns:wp14="http://schemas.microsoft.com/office/word/2010/wordprocessingDrawing" xmlns:wp="http://schemas.openxmlformats.org/drawingml/2006/wordprocessingDrawing" xmlns:w10="urn:schemas-microsoft-com:office:word" xmlns:w="http://schemas.openxmlformats.org/wordprocessingml/2006/main" xmlns:w14="http://schemas.microsoft.com/office/word/2010/wordml" xmlns:w15="http://schemas.microsoft.com/office/word/2012/wordml" xmlns:w16cex="http://schemas.microsoft.com/office/word/2018/wordml/cex" xmlns:w16cid="http://schemas.microsoft.com/office/word/2016/wordml/cid" xmlns:w16="http://schemas.microsoft.com/office/word/2018/wordml" xmlns:w16se="http://schemas.microsoft.com/office/word/2015/wordml/symex" xmlns:wpg="http://schemas.microsoft.com/office/word/2010/wordprocessingGroup" xmlns:wpi="http://schemas.microsoft.com/office/word/2010/wordprocessingInk" xmlns:wne="http://schemas.microsoft.com/office/word/2006/wordml" xmlns:wps="http://schemas.microsoft.com/office/word/2010/wordprocessingShape" mc:Ignorable="w14 w15 w16se w16cid w16 w16cex wp14">
+  <w:p>
+    <w:pPr>
       <w:pStyle w:val="Footer"/>
     </w:pPr>
-    <w:r>
-      <w:t xml:space="preserve">Footer - </w:t>
-    </w:r>
     <w:r>
       <w:t xml:space="preserve">Copyright © 2020 by THE SOCIETY OF MOTION PICTURE </w:t>
     </w:r>
@@ -1319,6 +1135,9 @@
       <w:pStyle w:val="Footer"/>
     </w:pPr>
     <w:r>
+      <w:t>+1</w:t>
+    </w:r>
+    <w:r>
       <w:t xml:space="preserve"> </w:t>
     </w:r>
     <w:r>
@@ -1350,6 +1169,26 @@
 </file>
 
 <file path=word/header1.xml><?xml version="1.0" encoding="utf-8"?>
+<w:hdr xmlns:wpc="http://schemas.microsoft.com/office/word/2010/wordprocessingCanvas" xmlns:cx="http://schemas.microsoft.com/office/drawing/2014/chartex" xmlns:cx1="http://schemas.microsoft.com/office/drawing/2015/9/8/chartex" xmlns:cx2="http://schemas.microsoft.com/office/drawing/2015/10/21/chartex" xmlns:cx3="http://schemas.microsoft.com/office/drawing/2016/5/9/chartex" xmlns:cx4="http://schemas.microsoft.com/office/drawing/2016/5/10/chartex" xmlns:cx5="http://schemas.microsoft.com/office/drawing/2016/5/11/chartex" xmlns:cx6="http://schemas.microsoft.com/office/drawing/2016/5/12/chartex" xmlns:cx7="http://schemas.microsoft.com/office/drawing/2016/5/13/chartex" xmlns:cx8="http://schemas.microsoft.com/office/drawing/2016/5/14/chartex" xmlns:mc="http://schemas.openxmlformats.org/markup-compatibility/2006" xmlns:aink="http://schemas.microsoft.com/office/drawing/2016/ink" xmlns:am3d="http://schemas.microsoft.com/office/drawing/2017/model3d" xmlns:o="urn:schemas-microsoft-com:office:office" xmlns:r="http://schemas.openxmlformats.org/officeDocument/2006/relationships" xmlns:m="http://schemas.openxmlformats.org/officeDocument/2006/math" xmlns:v="urn:schemas-microsoft-com:vml" xmlns:wp14="http://schemas.microsoft.com/office/word/2010/wordprocessingDrawing" xmlns:wp="http://schemas.openxmlformats.org/drawingml/2006/wordprocessingDrawing" xmlns:w10="urn:schemas-microsoft-com:office:word" xmlns:w="http://schemas.openxmlformats.org/wordprocessingml/2006/main" xmlns:w14="http://schemas.microsoft.com/office/word/2010/wordml" xmlns:w15="http://schemas.microsoft.com/office/word/2012/wordml" xmlns:w16cex="http://schemas.microsoft.com/office/word/2018/wordml/cex" xmlns:w16cid="http://schemas.microsoft.com/office/word/2016/wordml/cid" xmlns:w16="http://schemas.microsoft.com/office/word/2018/wordml" xmlns:w16se="http://schemas.microsoft.com/office/word/2015/wordml/symex" xmlns:wpg="http://schemas.microsoft.com/office/word/2010/wordprocessingGroup" xmlns:wpi="http://schemas.microsoft.com/office/word/2010/wordprocessingInk" xmlns:wne="http://schemas.microsoft.com/office/word/2006/wordml" xmlns:wps="http://schemas.microsoft.com/office/word/2010/wordprocessingShape" mc:Ignorable="w14 w15 w16se w16cid w16 w16cex wp14">
+  <w:p>
+    <w:pPr>
+      <w:pStyle w:val="Header"/>
+    </w:pPr>
+  </w:p>
+</w:hdr>
+</file>
+
+<file path=word/header2.xml><?xml version="1.0" encoding="utf-8"?>
+<w:hdr xmlns:wpc="http://schemas.microsoft.com/office/word/2010/wordprocessingCanvas" xmlns:cx="http://schemas.microsoft.com/office/drawing/2014/chartex" xmlns:cx1="http://schemas.microsoft.com/office/drawing/2015/9/8/chartex" xmlns:cx2="http://schemas.microsoft.com/office/drawing/2015/10/21/chartex" xmlns:cx3="http://schemas.microsoft.com/office/drawing/2016/5/9/chartex" xmlns:cx4="http://schemas.microsoft.com/office/drawing/2016/5/10/chartex" xmlns:cx5="http://schemas.microsoft.com/office/drawing/2016/5/11/chartex" xmlns:cx6="http://schemas.microsoft.com/office/drawing/2016/5/12/chartex" xmlns:cx7="http://schemas.microsoft.com/office/drawing/2016/5/13/chartex" xmlns:cx8="http://schemas.microsoft.com/office/drawing/2016/5/14/chartex" xmlns:mc="http://schemas.openxmlformats.org/markup-compatibility/2006" xmlns:aink="http://schemas.microsoft.com/office/drawing/2016/ink" xmlns:am3d="http://schemas.microsoft.com/office/drawing/2017/model3d" xmlns:o="urn:schemas-microsoft-com:office:office" xmlns:r="http://schemas.openxmlformats.org/officeDocument/2006/relationships" xmlns:m="http://schemas.openxmlformats.org/officeDocument/2006/math" xmlns:v="urn:schemas-microsoft-com:vml" xmlns:wp14="http://schemas.microsoft.com/office/word/2010/wordprocessingDrawing" xmlns:wp="http://schemas.openxmlformats.org/drawingml/2006/wordprocessingDrawing" xmlns:w10="urn:schemas-microsoft-com:office:word" xmlns:w="http://schemas.openxmlformats.org/wordprocessingml/2006/main" xmlns:w14="http://schemas.microsoft.com/office/word/2010/wordml" xmlns:w15="http://schemas.microsoft.com/office/word/2012/wordml" xmlns:w16cex="http://schemas.microsoft.com/office/word/2018/wordml/cex" xmlns:w16cid="http://schemas.microsoft.com/office/word/2016/wordml/cid" xmlns:w16="http://schemas.microsoft.com/office/word/2018/wordml" xmlns:w16se="http://schemas.microsoft.com/office/word/2015/wordml/symex" xmlns:wpg="http://schemas.microsoft.com/office/word/2010/wordprocessingGroup" xmlns:wpi="http://schemas.microsoft.com/office/word/2010/wordprocessingInk" xmlns:wne="http://schemas.microsoft.com/office/word/2006/wordml" xmlns:wps="http://schemas.microsoft.com/office/word/2010/wordprocessingShape" mc:Ignorable="w14 w15 w16se w16cid w16 w16cex wp14">
+  <w:p>
+    <w:pPr>
+      <w:pStyle w:val="Header"/>
+    </w:pPr>
+  </w:p>
+</w:hdr>
+</file>
+
+<file path=word/header3.xml><?xml version="1.0" encoding="utf-8"?>
 <w:hdr xmlns:wpc="http://schemas.microsoft.com/office/word/2010/wordprocessingCanvas" xmlns:cx="http://schemas.microsoft.com/office/drawing/2014/chartex" xmlns:cx1="http://schemas.microsoft.com/office/drawing/2015/9/8/chartex" xmlns:cx2="http://schemas.microsoft.com/office/drawing/2015/10/21/chartex" xmlns:cx3="http://schemas.microsoft.com/office/drawing/2016/5/9/chartex" xmlns:cx4="http://schemas.microsoft.com/office/drawing/2016/5/10/chartex" xmlns:cx5="http://schemas.microsoft.com/office/drawing/2016/5/11/chartex" xmlns:cx6="http://schemas.microsoft.com/office/drawing/2016/5/12/chartex" xmlns:cx7="http://schemas.microsoft.com/office/drawing/2016/5/13/chartex" xmlns:cx8="http://schemas.microsoft.com/office/drawing/2016/5/14/chartex" xmlns:mc="http://schemas.openxmlformats.org/markup-compatibility/2006" xmlns:aink="http://schemas.microsoft.com/office/drawing/2016/ink" xmlns:am3d="http://schemas.microsoft.com/office/drawing/2017/model3d" xmlns:o="urn:schemas-microsoft-com:office:office" xmlns:r="http://schemas.openxmlformats.org/officeDocument/2006/relationships" xmlns:m="http://schemas.openxmlformats.org/officeDocument/2006/math" xmlns:v="urn:schemas-microsoft-com:vml" xmlns:wp14="http://schemas.microsoft.com/office/word/2010/wordprocessingDrawing" xmlns:wp="http://schemas.openxmlformats.org/drawingml/2006/wordprocessingDrawing" xmlns:w10="urn:schemas-microsoft-com:office:word" xmlns:w="http://schemas.openxmlformats.org/wordprocessingml/2006/main" xmlns:w14="http://schemas.microsoft.com/office/word/2010/wordml" xmlns:w15="http://schemas.microsoft.com/office/word/2012/wordml" xmlns:w16cex="http://schemas.microsoft.com/office/word/2018/wordml/cex" xmlns:w16cid="http://schemas.microsoft.com/office/word/2016/wordml/cid" xmlns:w16="http://schemas.microsoft.com/office/word/2018/wordml" xmlns:w16se="http://schemas.microsoft.com/office/word/2015/wordml/symex" xmlns:wpg="http://schemas.microsoft.com/office/word/2010/wordprocessingGroup" xmlns:wpi="http://schemas.microsoft.com/office/word/2010/wordprocessingInk" xmlns:wne="http://schemas.microsoft.com/office/word/2006/wordml" xmlns:wps="http://schemas.microsoft.com/office/word/2010/wordprocessingShape" mc:Ignorable="w14 w15 w16se w16cid w16 w16cex wp14">
   <w:p>
     <w:pPr>

</xml_diff>